<commit_message>
Added changes for meeting 2 in Changes file
</commit_message>
<xml_diff>
--- a/Changes.docx
+++ b/Changes.docx
@@ -26,7 +26,13 @@
         <w:t>th</w:t>
       </w:r>
       <w:r>
-        <w:t xml:space="preserve"> May, 2021)</w:t>
+        <w:rPr>
+          <w:vertAlign w:val="superscript"/>
+        </w:rPr>
+        <w:t xml:space="preserve"> </w:t>
+      </w:r>
+      <w:r>
+        <w:t>May, 2021)</w:t>
       </w:r>
     </w:p>
     <w:p>
@@ -37,33 +43,20 @@
         <w:t>We found out in this meeting that both Rainfall and RISK_MM features in our data are basically same. For that we can prove them by using Excel</w:t>
       </w:r>
       <w:r>
-        <w:t xml:space="preserve"> and we also saw the </w:t>
-      </w:r>
-      <w:proofErr w:type="spellStart"/>
-      <w:r>
-        <w:t>distplot</w:t>
-      </w:r>
-      <w:proofErr w:type="spellEnd"/>
-      <w:r>
-        <w:t xml:space="preserve"> for the same and we are getting the same graph as well which gives us enough evidence that both these features are same. So, we have decided that we will be dropping RISK_MM feature since the null values which correspond to Rainfall feature is filled 0 in the RISK_MM feature which might not be accurate.</w:t>
-      </w:r>
-    </w:p>
-    <w:p>
-      <w:pPr>
-        <w:pStyle w:val="ListParagraph"/>
-      </w:pPr>
-    </w:p>
-    <w:p>
-      <w:pPr>
-        <w:pStyle w:val="ListParagraph"/>
-      </w:pPr>
-      <w:proofErr w:type="spellStart"/>
-      <w:r>
-        <w:t>Distplot</w:t>
-      </w:r>
-      <w:proofErr w:type="spellEnd"/>
-      <w:r>
-        <w:t xml:space="preserve"> graph for both Rainfall and RISK_MM:</w:t>
+        <w:t xml:space="preserve"> and we also saw the distplot for the same and we are getting the same graph as well which gives us enough evidence that both these features are same. So, we have decided that we will be dropping RISK_MM feature since the null values which correspond to Rainfall feature is filled 0 in the RISK_MM feature which might not be accurate.</w:t>
+      </w:r>
+    </w:p>
+    <w:p>
+      <w:pPr>
+        <w:pStyle w:val="ListParagraph"/>
+      </w:pPr>
+    </w:p>
+    <w:p>
+      <w:pPr>
+        <w:pStyle w:val="ListParagraph"/>
+      </w:pPr>
+      <w:r>
+        <w:t>Distplot graph for both Rainfall and RISK_MM:</w:t>
       </w:r>
     </w:p>
     <w:p>
@@ -134,13 +127,8 @@
         <w:pStyle w:val="ListParagraph"/>
       </w:pPr>
       <w:r>
-        <w:t xml:space="preserve">EXCEL proof for both Rainfall and RISK_MM </w:t>
-      </w:r>
-      <w:proofErr w:type="gramStart"/>
-      <w:r>
-        <w:t>features:-</w:t>
-      </w:r>
-      <w:proofErr w:type="gramEnd"/>
+        <w:t>EXCEL proof for both Rainfall and RISK_MM features:-</w:t>
+      </w:r>
     </w:p>
     <w:p>
       <w:pPr>
@@ -218,8 +206,340 @@
     <w:p>
       <w:pPr>
         <w:pStyle w:val="ListParagraph"/>
+        <w:numPr>
+          <w:ilvl w:val="0"/>
+          <w:numId w:val="1"/>
+        </w:numPr>
         <w:jc w:val="both"/>
       </w:pPr>
+      <w:r>
+        <w:lastRenderedPageBreak/>
+        <w:t>Meeting 2: - (30</w:t>
+      </w:r>
+      <w:r>
+        <w:rPr>
+          <w:vertAlign w:val="superscript"/>
+        </w:rPr>
+        <w:t>th</w:t>
+      </w:r>
+      <w:r>
+        <w:t xml:space="preserve"> May, 2021)</w:t>
+      </w:r>
+    </w:p>
+    <w:p>
+      <w:pPr>
+        <w:pStyle w:val="ListParagraph"/>
+        <w:jc w:val="both"/>
+      </w:pPr>
+      <w:r>
+        <w:t>Here in this meeting, we have decided to</w:t>
+      </w:r>
+      <w:r>
+        <w:t xml:space="preserve"> look on the features MinTemp and MaxTemp and study more about this data.</w:t>
+      </w:r>
+      <w:r>
+        <w:t xml:space="preserve"> We have also looked at our data Location wise as well.</w:t>
+      </w:r>
+    </w:p>
+    <w:p>
+      <w:pPr>
+        <w:pStyle w:val="ListParagraph"/>
+        <w:jc w:val="both"/>
+      </w:pPr>
+      <w:r>
+        <w:t xml:space="preserve">Here, the below images show how many unique locations has </w:t>
+      </w:r>
+      <w:r>
+        <w:t>been given year wise and month wise as well.</w:t>
+      </w:r>
+      <w:r>
+        <w:t xml:space="preserve"> </w:t>
+      </w:r>
+    </w:p>
+    <w:p>
+      <w:pPr>
+        <w:pStyle w:val="ListParagraph"/>
+        <w:jc w:val="both"/>
+      </w:pPr>
+    </w:p>
+    <w:p>
+      <w:pPr>
+        <w:pStyle w:val="ListParagraph"/>
+        <w:jc w:val="both"/>
+      </w:pPr>
+      <w:r>
+        <w:rPr>
+          <w:noProof/>
+        </w:rPr>
+        <w:drawing>
+          <wp:inline distT="0" distB="0" distL="0" distR="0" wp14:anchorId="090C27C9" wp14:editId="467E18C5">
+            <wp:extent cx="1634836" cy="3438525"/>
+            <wp:effectExtent l="0" t="0" r="3810" b="0"/>
+            <wp:docPr id="6" name="Picture 6"/>
+            <wp:cNvGraphicFramePr>
+              <a:graphicFrameLocks xmlns:a="http://schemas.openxmlformats.org/drawingml/2006/main" noChangeAspect="1"/>
+            </wp:cNvGraphicFramePr>
+            <a:graphic xmlns:a="http://schemas.openxmlformats.org/drawingml/2006/main">
+              <a:graphicData uri="http://schemas.openxmlformats.org/drawingml/2006/picture">
+                <pic:pic xmlns:pic="http://schemas.openxmlformats.org/drawingml/2006/picture">
+                  <pic:nvPicPr>
+                    <pic:cNvPr id="1" name=""/>
+                    <pic:cNvPicPr/>
+                  </pic:nvPicPr>
+                  <pic:blipFill>
+                    <a:blip r:embed="rId7"/>
+                    <a:stretch>
+                      <a:fillRect/>
+                    </a:stretch>
+                  </pic:blipFill>
+                  <pic:spPr>
+                    <a:xfrm>
+                      <a:off x="0" y="0"/>
+                      <a:ext cx="1644931" cy="3459758"/>
+                    </a:xfrm>
+                    <a:prstGeom prst="rect">
+                      <a:avLst/>
+                    </a:prstGeom>
+                  </pic:spPr>
+                </pic:pic>
+              </a:graphicData>
+            </a:graphic>
+          </wp:inline>
+        </w:drawing>
+      </w:r>
+      <w:r>
+        <w:t xml:space="preserve">   </w:t>
+      </w:r>
+      <w:r>
+        <w:rPr>
+          <w:noProof/>
+        </w:rPr>
+        <w:drawing>
+          <wp:inline distT="0" distB="0" distL="0" distR="0" wp14:anchorId="35DE21F8" wp14:editId="733D4EFE">
+            <wp:extent cx="1572170" cy="3429923"/>
+            <wp:effectExtent l="0" t="0" r="9525" b="0"/>
+            <wp:docPr id="7" name="Picture 7"/>
+            <wp:cNvGraphicFramePr>
+              <a:graphicFrameLocks xmlns:a="http://schemas.openxmlformats.org/drawingml/2006/main" noChangeAspect="1"/>
+            </wp:cNvGraphicFramePr>
+            <a:graphic xmlns:a="http://schemas.openxmlformats.org/drawingml/2006/main">
+              <a:graphicData uri="http://schemas.openxmlformats.org/drawingml/2006/picture">
+                <pic:pic xmlns:pic="http://schemas.openxmlformats.org/drawingml/2006/picture">
+                  <pic:nvPicPr>
+                    <pic:cNvPr id="1" name=""/>
+                    <pic:cNvPicPr/>
+                  </pic:nvPicPr>
+                  <pic:blipFill>
+                    <a:blip r:embed="rId8"/>
+                    <a:stretch>
+                      <a:fillRect/>
+                    </a:stretch>
+                  </pic:blipFill>
+                  <pic:spPr>
+                    <a:xfrm>
+                      <a:off x="0" y="0"/>
+                      <a:ext cx="1584335" cy="3456463"/>
+                    </a:xfrm>
+                    <a:prstGeom prst="rect">
+                      <a:avLst/>
+                    </a:prstGeom>
+                  </pic:spPr>
+                </pic:pic>
+              </a:graphicData>
+            </a:graphic>
+          </wp:inline>
+        </w:drawing>
+      </w:r>
+      <w:r>
+        <w:rPr>
+          <w:noProof/>
+        </w:rPr>
+        <w:drawing>
+          <wp:inline distT="0" distB="0" distL="0" distR="0" wp14:anchorId="796D0A57" wp14:editId="034116C6">
+            <wp:extent cx="1579245" cy="3406673"/>
+            <wp:effectExtent l="0" t="0" r="1905" b="3810"/>
+            <wp:docPr id="8" name="Picture 8"/>
+            <wp:cNvGraphicFramePr>
+              <a:graphicFrameLocks xmlns:a="http://schemas.openxmlformats.org/drawingml/2006/main" noChangeAspect="1"/>
+            </wp:cNvGraphicFramePr>
+            <a:graphic xmlns:a="http://schemas.openxmlformats.org/drawingml/2006/main">
+              <a:graphicData uri="http://schemas.openxmlformats.org/drawingml/2006/picture">
+                <pic:pic xmlns:pic="http://schemas.openxmlformats.org/drawingml/2006/picture">
+                  <pic:nvPicPr>
+                    <pic:cNvPr id="1" name=""/>
+                    <pic:cNvPicPr/>
+                  </pic:nvPicPr>
+                  <pic:blipFill>
+                    <a:blip r:embed="rId9"/>
+                    <a:stretch>
+                      <a:fillRect/>
+                    </a:stretch>
+                  </pic:blipFill>
+                  <pic:spPr>
+                    <a:xfrm>
+                      <a:off x="0" y="0"/>
+                      <a:ext cx="1594715" cy="3440043"/>
+                    </a:xfrm>
+                    <a:prstGeom prst="rect">
+                      <a:avLst/>
+                    </a:prstGeom>
+                  </pic:spPr>
+                </pic:pic>
+              </a:graphicData>
+            </a:graphic>
+          </wp:inline>
+        </w:drawing>
+      </w:r>
+    </w:p>
+    <w:p>
+      <w:pPr>
+        <w:pStyle w:val="ListParagraph"/>
+        <w:jc w:val="both"/>
+      </w:pPr>
+    </w:p>
+    <w:p>
+      <w:pPr>
+        <w:pStyle w:val="ListParagraph"/>
+        <w:jc w:val="both"/>
+      </w:pPr>
+      <w:r>
+        <w:rPr>
+          <w:noProof/>
+        </w:rPr>
+        <w:drawing>
+          <wp:inline distT="0" distB="0" distL="0" distR="0" wp14:anchorId="207980D3" wp14:editId="0BD41B16">
+            <wp:extent cx="1697635" cy="3283527"/>
+            <wp:effectExtent l="0" t="0" r="0" b="0"/>
+            <wp:docPr id="9" name="Picture 9"/>
+            <wp:cNvGraphicFramePr>
+              <a:graphicFrameLocks xmlns:a="http://schemas.openxmlformats.org/drawingml/2006/main" noChangeAspect="1"/>
+            </wp:cNvGraphicFramePr>
+            <a:graphic xmlns:a="http://schemas.openxmlformats.org/drawingml/2006/main">
+              <a:graphicData uri="http://schemas.openxmlformats.org/drawingml/2006/picture">
+                <pic:pic xmlns:pic="http://schemas.openxmlformats.org/drawingml/2006/picture">
+                  <pic:nvPicPr>
+                    <pic:cNvPr id="1" name=""/>
+                    <pic:cNvPicPr/>
+                  </pic:nvPicPr>
+                  <pic:blipFill>
+                    <a:blip r:embed="rId10"/>
+                    <a:stretch>
+                      <a:fillRect/>
+                    </a:stretch>
+                  </pic:blipFill>
+                  <pic:spPr>
+                    <a:xfrm>
+                      <a:off x="0" y="0"/>
+                      <a:ext cx="1710539" cy="3308485"/>
+                    </a:xfrm>
+                    <a:prstGeom prst="rect">
+                      <a:avLst/>
+                    </a:prstGeom>
+                  </pic:spPr>
+                </pic:pic>
+              </a:graphicData>
+            </a:graphic>
+          </wp:inline>
+        </w:drawing>
+      </w:r>
+      <w:r>
+        <w:rPr>
+          <w:noProof/>
+        </w:rPr>
+        <w:drawing>
+          <wp:inline distT="0" distB="0" distL="0" distR="0" wp14:anchorId="6BD84977" wp14:editId="6D0BBA24">
+            <wp:extent cx="1807774" cy="3268749"/>
+            <wp:effectExtent l="0" t="0" r="2540" b="8255"/>
+            <wp:docPr id="10" name="Picture 10"/>
+            <wp:cNvGraphicFramePr>
+              <a:graphicFrameLocks xmlns:a="http://schemas.openxmlformats.org/drawingml/2006/main" noChangeAspect="1"/>
+            </wp:cNvGraphicFramePr>
+            <a:graphic xmlns:a="http://schemas.openxmlformats.org/drawingml/2006/main">
+              <a:graphicData uri="http://schemas.openxmlformats.org/drawingml/2006/picture">
+                <pic:pic xmlns:pic="http://schemas.openxmlformats.org/drawingml/2006/picture">
+                  <pic:nvPicPr>
+                    <pic:cNvPr id="1" name=""/>
+                    <pic:cNvPicPr/>
+                  </pic:nvPicPr>
+                  <pic:blipFill>
+                    <a:blip r:embed="rId11"/>
+                    <a:stretch>
+                      <a:fillRect/>
+                    </a:stretch>
+                  </pic:blipFill>
+                  <pic:spPr>
+                    <a:xfrm>
+                      <a:off x="0" y="0"/>
+                      <a:ext cx="1817419" cy="3286189"/>
+                    </a:xfrm>
+                    <a:prstGeom prst="rect">
+                      <a:avLst/>
+                    </a:prstGeom>
+                  </pic:spPr>
+                </pic:pic>
+              </a:graphicData>
+            </a:graphic>
+          </wp:inline>
+        </w:drawing>
+      </w:r>
+      <w:r>
+        <w:rPr>
+          <w:noProof/>
+        </w:rPr>
+        <w:drawing>
+          <wp:inline distT="0" distB="0" distL="0" distR="0" wp14:anchorId="14A6E71A" wp14:editId="1FB64F98">
+            <wp:extent cx="1668857" cy="1672417"/>
+            <wp:effectExtent l="0" t="0" r="7620" b="4445"/>
+            <wp:docPr id="11" name="Picture 11"/>
+            <wp:cNvGraphicFramePr>
+              <a:graphicFrameLocks xmlns:a="http://schemas.openxmlformats.org/drawingml/2006/main" noChangeAspect="1"/>
+            </wp:cNvGraphicFramePr>
+            <a:graphic xmlns:a="http://schemas.openxmlformats.org/drawingml/2006/main">
+              <a:graphicData uri="http://schemas.openxmlformats.org/drawingml/2006/picture">
+                <pic:pic xmlns:pic="http://schemas.openxmlformats.org/drawingml/2006/picture">
+                  <pic:nvPicPr>
+                    <pic:cNvPr id="1" name=""/>
+                    <pic:cNvPicPr/>
+                  </pic:nvPicPr>
+                  <pic:blipFill>
+                    <a:blip r:embed="rId12"/>
+                    <a:stretch>
+                      <a:fillRect/>
+                    </a:stretch>
+                  </pic:blipFill>
+                  <pic:spPr>
+                    <a:xfrm>
+                      <a:off x="0" y="0"/>
+                      <a:ext cx="1679560" cy="1683143"/>
+                    </a:xfrm>
+                    <a:prstGeom prst="rect">
+                      <a:avLst/>
+                    </a:prstGeom>
+                  </pic:spPr>
+                </pic:pic>
+              </a:graphicData>
+            </a:graphic>
+          </wp:inline>
+        </w:drawing>
+      </w:r>
+    </w:p>
+    <w:p>
+      <w:pPr>
+        <w:pStyle w:val="ListParagraph"/>
+        <w:jc w:val="both"/>
+      </w:pPr>
+      <w:r>
+        <w:t xml:space="preserve"> </w:t>
+      </w:r>
+    </w:p>
+    <w:p>
+      <w:pPr>
+        <w:pStyle w:val="ListParagraph"/>
+        <w:jc w:val="both"/>
+      </w:pPr>
+      <w:r>
+        <w:t>From the above graph, we can say that our actual data starts from November 2007 and ends with June 2017 with uneven data registered for different locations.</w:t>
+      </w:r>
     </w:p>
     <w:sectPr>
       <w:pgSz w:w="11906" w:h="16838"/>

</xml_diff>